<commit_message>
review writing of IELTS
</commit_message>
<xml_diff>
--- a/Words/Daily English.docx
+++ b/Words/Daily English.docx
@@ -1,6 +1,6 @@
 
 <file path=word/document.xml><?xml version="1.0" encoding="utf-8"?>
-<w:document xmlns:wpc="http://schemas.microsoft.com/office/word/2010/wordprocessingCanvas" xmlns:cx="http://schemas.microsoft.com/office/drawing/2014/chartex" xmlns:cx1="http://schemas.microsoft.com/office/drawing/2015/9/8/chartex" xmlns:cx2="http://schemas.microsoft.com/office/drawing/2015/10/21/chartex" xmlns:cx3="http://schemas.microsoft.com/office/drawing/2016/5/9/chartex" xmlns:cx4="http://schemas.microsoft.com/office/drawing/2016/5/10/chartex" xmlns:cx5="http://schemas.microsoft.com/office/drawing/2016/5/11/chartex" xmlns:cx6="http://schemas.microsoft.com/office/drawing/2016/5/12/chartex" xmlns:cx7="http://schemas.microsoft.com/office/drawing/2016/5/13/chartex" xmlns:cx8="http://schemas.microsoft.com/office/drawing/2016/5/14/chartex" xmlns:mc="http://schemas.openxmlformats.org/markup-compatibility/2006" xmlns:aink="http://schemas.microsoft.com/office/drawing/2016/ink" xmlns:am3d="http://schemas.microsoft.com/office/drawing/2017/model3d" xmlns:o="urn:schemas-microsoft-com:office:office" xmlns:oel="http://schemas.microsoft.com/office/2019/extlst" xmlns:r="http://schemas.openxmlformats.org/officeDocument/2006/relationships" xmlns:m="http://schemas.openxmlformats.org/officeDocument/2006/math" xmlns:v="urn:schemas-microsoft-com:vml" xmlns:wp14="http://schemas.microsoft.com/office/word/2010/wordprocessingDrawing" xmlns:wp="http://schemas.openxmlformats.org/drawingml/2006/wordprocessingDrawing" xmlns:w10="urn:schemas-microsoft-com:office:word" xmlns:w="http://schemas.openxmlformats.org/wordprocessingml/2006/main" xmlns:w14="http://schemas.microsoft.com/office/word/2010/wordml" xmlns:w15="http://schemas.microsoft.com/office/word/2012/wordml" xmlns:w16cex="http://schemas.microsoft.com/office/word/2018/wordml/cex" xmlns:w16cid="http://schemas.microsoft.com/office/word/2016/wordml/cid" xmlns:w16="http://schemas.microsoft.com/office/word/2018/wordml" xmlns:w16sdtdh="http://schemas.microsoft.com/office/word/2020/wordml/sdtdatahash" xmlns:w16se="http://schemas.microsoft.com/office/word/2015/wordml/symex" xmlns:wpg="http://schemas.microsoft.com/office/word/2010/wordprocessingGroup" xmlns:wpi="http://schemas.microsoft.com/office/word/2010/wordprocessingInk" xmlns:wne="http://schemas.microsoft.com/office/word/2006/wordml" xmlns:wps="http://schemas.microsoft.com/office/word/2010/wordprocessingShape" mc:Ignorable="w14 w15 w16se w16cid w16 w16cex w16sdtdh wp14">
+<w:document xmlns:wpc="http://schemas.microsoft.com/office/word/2010/wordprocessingCanvas" xmlns:cx="http://schemas.microsoft.com/office/drawing/2014/chartex" xmlns:cx1="http://schemas.microsoft.com/office/drawing/2015/9/8/chartex" xmlns:cx2="http://schemas.microsoft.com/office/drawing/2015/10/21/chartex" xmlns:cx3="http://schemas.microsoft.com/office/drawing/2016/5/9/chartex" xmlns:cx4="http://schemas.microsoft.com/office/drawing/2016/5/10/chartex" xmlns:cx5="http://schemas.microsoft.com/office/drawing/2016/5/11/chartex" xmlns:cx6="http://schemas.microsoft.com/office/drawing/2016/5/12/chartex" xmlns:cx7="http://schemas.microsoft.com/office/drawing/2016/5/13/chartex" xmlns:cx8="http://schemas.microsoft.com/office/drawing/2016/5/14/chartex" xmlns:mc="http://schemas.openxmlformats.org/markup-compatibility/2006" xmlns:aink="http://schemas.microsoft.com/office/drawing/2016/ink" xmlns:am3d="http://schemas.microsoft.com/office/drawing/2017/model3d" xmlns:o="urn:schemas-microsoft-com:office:office" xmlns:oel="http://schemas.microsoft.com/office/2019/extlst" xmlns:r="http://schemas.openxmlformats.org/officeDocument/2006/relationships" xmlns:m="http://schemas.openxmlformats.org/officeDocument/2006/math" xmlns:v="urn:schemas-microsoft-com:vml" xmlns:wp14="http://schemas.microsoft.com/office/word/2010/wordprocessingDrawing" xmlns:wp="http://schemas.openxmlformats.org/drawingml/2006/wordprocessingDrawing" xmlns:w10="urn:schemas-microsoft-com:office:word" xmlns:w="http://schemas.openxmlformats.org/wordprocessingml/2006/main" xmlns:w14="http://schemas.microsoft.com/office/word/2010/wordml" xmlns:w15="http://schemas.microsoft.com/office/word/2012/wordml" xmlns:w16cex="http://schemas.microsoft.com/office/word/2018/wordml/cex" xmlns:w16cid="http://schemas.microsoft.com/office/word/2016/wordml/cid" xmlns:w16="http://schemas.microsoft.com/office/word/2018/wordml" xmlns:w16du="http://schemas.microsoft.com/office/word/2023/wordml/word16du" xmlns:w16sdtdh="http://schemas.microsoft.com/office/word/2020/wordml/sdtdatahash" xmlns:w16se="http://schemas.microsoft.com/office/word/2015/wordml/symex" xmlns:wpg="http://schemas.microsoft.com/office/word/2010/wordprocessingGroup" xmlns:wpi="http://schemas.microsoft.com/office/word/2010/wordprocessingInk" xmlns:wne="http://schemas.microsoft.com/office/word/2006/wordml" xmlns:wps="http://schemas.microsoft.com/office/word/2010/wordprocessingShape" mc:Ignorable="w14 w15 w16se w16cid w16 w16cex w16sdtdh w16du wp14">
   <w:body>
     <w:p>
       <w:pPr>
@@ -189,9 +189,6 @@
     <w:p>
       <w:pPr>
         <w:jc w:val="left"/>
-        <w:rPr>
-          <w:rFonts w:hint="eastAsia"/>
-        </w:rPr>
       </w:pPr>
       <w:r>
         <w:rPr>
@@ -210,6 +207,48 @@
           <w:rFonts w:hint="eastAsia"/>
         </w:rPr>
         <w:t>His breath smelt of garlic</w:t>
+      </w:r>
+    </w:p>
+    <w:p>
+      <w:pPr>
+        <w:jc w:val="left"/>
+      </w:pPr>
+      <w:r>
+        <w:rPr>
+          <w:rFonts w:hint="eastAsia"/>
+        </w:rPr>
+        <w:t>6. 考试不严格</w:t>
+      </w:r>
+    </w:p>
+    <w:p>
+      <w:pPr>
+        <w:jc w:val="left"/>
+      </w:pPr>
+      <w:r>
+        <w:rPr>
+          <w:rFonts w:hint="eastAsia"/>
+        </w:rPr>
+        <w:t xml:space="preserve">   The examination is lenient in its assessment criteris, facilitating a higher likelihood of success of candidates.</w:t>
+      </w:r>
+    </w:p>
+    <w:p>
+      <w:pPr>
+        <w:jc w:val="left"/>
+        <w:rPr>
+          <w:rFonts w:hint="eastAsia"/>
+        </w:rPr>
+      </w:pPr>
+      <w:r>
+        <w:rPr>
+          <w:rFonts w:hint="eastAsia"/>
+        </w:rPr>
+        <w:t xml:space="preserve">   考试严格： </w:t>
+      </w:r>
+      <w:r>
+        <w:br/>
+      </w:r>
+      <w:r>
+        <w:t>The examination maintains rigorous standards in its evaluation process, demanding a comprehensive understanding of the subject matter from candidates.</w:t>
       </w:r>
     </w:p>
     <w:sectPr>
@@ -223,7 +262,7 @@
 </file>
 
 <file path=word/endnotes.xml><?xml version="1.0" encoding="utf-8"?>
-<w:endnotes xmlns:wpc="http://schemas.microsoft.com/office/word/2010/wordprocessingCanvas" xmlns:cx="http://schemas.microsoft.com/office/drawing/2014/chartex" xmlns:cx1="http://schemas.microsoft.com/office/drawing/2015/9/8/chartex" xmlns:cx2="http://schemas.microsoft.com/office/drawing/2015/10/21/chartex" xmlns:cx3="http://schemas.microsoft.com/office/drawing/2016/5/9/chartex" xmlns:cx4="http://schemas.microsoft.com/office/drawing/2016/5/10/chartex" xmlns:cx5="http://schemas.microsoft.com/office/drawing/2016/5/11/chartex" xmlns:cx6="http://schemas.microsoft.com/office/drawing/2016/5/12/chartex" xmlns:cx7="http://schemas.microsoft.com/office/drawing/2016/5/13/chartex" xmlns:cx8="http://schemas.microsoft.com/office/drawing/2016/5/14/chartex" xmlns:mc="http://schemas.openxmlformats.org/markup-compatibility/2006" xmlns:aink="http://schemas.microsoft.com/office/drawing/2016/ink" xmlns:am3d="http://schemas.microsoft.com/office/drawing/2017/model3d" xmlns:o="urn:schemas-microsoft-com:office:office" xmlns:oel="http://schemas.microsoft.com/office/2019/extlst" xmlns:r="http://schemas.openxmlformats.org/officeDocument/2006/relationships" xmlns:m="http://schemas.openxmlformats.org/officeDocument/2006/math" xmlns:v="urn:schemas-microsoft-com:vml" xmlns:wp14="http://schemas.microsoft.com/office/word/2010/wordprocessingDrawing" xmlns:wp="http://schemas.openxmlformats.org/drawingml/2006/wordprocessingDrawing" xmlns:w10="urn:schemas-microsoft-com:office:word" xmlns:w="http://schemas.openxmlformats.org/wordprocessingml/2006/main" xmlns:w14="http://schemas.microsoft.com/office/word/2010/wordml" xmlns:w15="http://schemas.microsoft.com/office/word/2012/wordml" xmlns:w16cex="http://schemas.microsoft.com/office/word/2018/wordml/cex" xmlns:w16cid="http://schemas.microsoft.com/office/word/2016/wordml/cid" xmlns:w16="http://schemas.microsoft.com/office/word/2018/wordml" xmlns:w16sdtdh="http://schemas.microsoft.com/office/word/2020/wordml/sdtdatahash" xmlns:w16se="http://schemas.microsoft.com/office/word/2015/wordml/symex" xmlns:wpg="http://schemas.microsoft.com/office/word/2010/wordprocessingGroup" xmlns:wpi="http://schemas.microsoft.com/office/word/2010/wordprocessingInk" xmlns:wne="http://schemas.microsoft.com/office/word/2006/wordml" xmlns:wps="http://schemas.microsoft.com/office/word/2010/wordprocessingShape" mc:Ignorable="w14 w15 w16se w16cid w16 w16cex w16sdtdh wp14">
+<w:endnotes xmlns:wpc="http://schemas.microsoft.com/office/word/2010/wordprocessingCanvas" xmlns:cx="http://schemas.microsoft.com/office/drawing/2014/chartex" xmlns:cx1="http://schemas.microsoft.com/office/drawing/2015/9/8/chartex" xmlns:cx2="http://schemas.microsoft.com/office/drawing/2015/10/21/chartex" xmlns:cx3="http://schemas.microsoft.com/office/drawing/2016/5/9/chartex" xmlns:cx4="http://schemas.microsoft.com/office/drawing/2016/5/10/chartex" xmlns:cx5="http://schemas.microsoft.com/office/drawing/2016/5/11/chartex" xmlns:cx6="http://schemas.microsoft.com/office/drawing/2016/5/12/chartex" xmlns:cx7="http://schemas.microsoft.com/office/drawing/2016/5/13/chartex" xmlns:cx8="http://schemas.microsoft.com/office/drawing/2016/5/14/chartex" xmlns:mc="http://schemas.openxmlformats.org/markup-compatibility/2006" xmlns:aink="http://schemas.microsoft.com/office/drawing/2016/ink" xmlns:am3d="http://schemas.microsoft.com/office/drawing/2017/model3d" xmlns:o="urn:schemas-microsoft-com:office:office" xmlns:oel="http://schemas.microsoft.com/office/2019/extlst" xmlns:r="http://schemas.openxmlformats.org/officeDocument/2006/relationships" xmlns:m="http://schemas.openxmlformats.org/officeDocument/2006/math" xmlns:v="urn:schemas-microsoft-com:vml" xmlns:wp14="http://schemas.microsoft.com/office/word/2010/wordprocessingDrawing" xmlns:wp="http://schemas.openxmlformats.org/drawingml/2006/wordprocessingDrawing" xmlns:w10="urn:schemas-microsoft-com:office:word" xmlns:w="http://schemas.openxmlformats.org/wordprocessingml/2006/main" xmlns:w14="http://schemas.microsoft.com/office/word/2010/wordml" xmlns:w15="http://schemas.microsoft.com/office/word/2012/wordml" xmlns:w16cex="http://schemas.microsoft.com/office/word/2018/wordml/cex" xmlns:w16cid="http://schemas.microsoft.com/office/word/2016/wordml/cid" xmlns:w16="http://schemas.microsoft.com/office/word/2018/wordml" xmlns:w16du="http://schemas.microsoft.com/office/word/2023/wordml/word16du" xmlns:w16sdtdh="http://schemas.microsoft.com/office/word/2020/wordml/sdtdatahash" xmlns:w16se="http://schemas.microsoft.com/office/word/2015/wordml/symex" xmlns:wpg="http://schemas.microsoft.com/office/word/2010/wordprocessingGroup" xmlns:wpi="http://schemas.microsoft.com/office/word/2010/wordprocessingInk" xmlns:wne="http://schemas.microsoft.com/office/word/2006/wordml" xmlns:wps="http://schemas.microsoft.com/office/word/2010/wordprocessingShape" mc:Ignorable="w14 w15 w16se w16cid w16 w16cex w16sdtdh w16du wp14">
   <w:endnote w:type="separator" w:id="-1">
     <w:p>
       <w:pPr>
@@ -248,7 +287,7 @@
 </file>
 
 <file path=word/footnotes.xml><?xml version="1.0" encoding="utf-8"?>
-<w:footnotes xmlns:wpc="http://schemas.microsoft.com/office/word/2010/wordprocessingCanvas" xmlns:cx="http://schemas.microsoft.com/office/drawing/2014/chartex" xmlns:cx1="http://schemas.microsoft.com/office/drawing/2015/9/8/chartex" xmlns:cx2="http://schemas.microsoft.com/office/drawing/2015/10/21/chartex" xmlns:cx3="http://schemas.microsoft.com/office/drawing/2016/5/9/chartex" xmlns:cx4="http://schemas.microsoft.com/office/drawing/2016/5/10/chartex" xmlns:cx5="http://schemas.microsoft.com/office/drawing/2016/5/11/chartex" xmlns:cx6="http://schemas.microsoft.com/office/drawing/2016/5/12/chartex" xmlns:cx7="http://schemas.microsoft.com/office/drawing/2016/5/13/chartex" xmlns:cx8="http://schemas.microsoft.com/office/drawing/2016/5/14/chartex" xmlns:mc="http://schemas.openxmlformats.org/markup-compatibility/2006" xmlns:aink="http://schemas.microsoft.com/office/drawing/2016/ink" xmlns:am3d="http://schemas.microsoft.com/office/drawing/2017/model3d" xmlns:o="urn:schemas-microsoft-com:office:office" xmlns:oel="http://schemas.microsoft.com/office/2019/extlst" xmlns:r="http://schemas.openxmlformats.org/officeDocument/2006/relationships" xmlns:m="http://schemas.openxmlformats.org/officeDocument/2006/math" xmlns:v="urn:schemas-microsoft-com:vml" xmlns:wp14="http://schemas.microsoft.com/office/word/2010/wordprocessingDrawing" xmlns:wp="http://schemas.openxmlformats.org/drawingml/2006/wordprocessingDrawing" xmlns:w10="urn:schemas-microsoft-com:office:word" xmlns:w="http://schemas.openxmlformats.org/wordprocessingml/2006/main" xmlns:w14="http://schemas.microsoft.com/office/word/2010/wordml" xmlns:w15="http://schemas.microsoft.com/office/word/2012/wordml" xmlns:w16cex="http://schemas.microsoft.com/office/word/2018/wordml/cex" xmlns:w16cid="http://schemas.microsoft.com/office/word/2016/wordml/cid" xmlns:w16="http://schemas.microsoft.com/office/word/2018/wordml" xmlns:w16sdtdh="http://schemas.microsoft.com/office/word/2020/wordml/sdtdatahash" xmlns:w16se="http://schemas.microsoft.com/office/word/2015/wordml/symex" xmlns:wpg="http://schemas.microsoft.com/office/word/2010/wordprocessingGroup" xmlns:wpi="http://schemas.microsoft.com/office/word/2010/wordprocessingInk" xmlns:wne="http://schemas.microsoft.com/office/word/2006/wordml" xmlns:wps="http://schemas.microsoft.com/office/word/2010/wordprocessingShape" mc:Ignorable="w14 w15 w16se w16cid w16 w16cex w16sdtdh wp14">
+<w:footnotes xmlns:wpc="http://schemas.microsoft.com/office/word/2010/wordprocessingCanvas" xmlns:cx="http://schemas.microsoft.com/office/drawing/2014/chartex" xmlns:cx1="http://schemas.microsoft.com/office/drawing/2015/9/8/chartex" xmlns:cx2="http://schemas.microsoft.com/office/drawing/2015/10/21/chartex" xmlns:cx3="http://schemas.microsoft.com/office/drawing/2016/5/9/chartex" xmlns:cx4="http://schemas.microsoft.com/office/drawing/2016/5/10/chartex" xmlns:cx5="http://schemas.microsoft.com/office/drawing/2016/5/11/chartex" xmlns:cx6="http://schemas.microsoft.com/office/drawing/2016/5/12/chartex" xmlns:cx7="http://schemas.microsoft.com/office/drawing/2016/5/13/chartex" xmlns:cx8="http://schemas.microsoft.com/office/drawing/2016/5/14/chartex" xmlns:mc="http://schemas.openxmlformats.org/markup-compatibility/2006" xmlns:aink="http://schemas.microsoft.com/office/drawing/2016/ink" xmlns:am3d="http://schemas.microsoft.com/office/drawing/2017/model3d" xmlns:o="urn:schemas-microsoft-com:office:office" xmlns:oel="http://schemas.microsoft.com/office/2019/extlst" xmlns:r="http://schemas.openxmlformats.org/officeDocument/2006/relationships" xmlns:m="http://schemas.openxmlformats.org/officeDocument/2006/math" xmlns:v="urn:schemas-microsoft-com:vml" xmlns:wp14="http://schemas.microsoft.com/office/word/2010/wordprocessingDrawing" xmlns:wp="http://schemas.openxmlformats.org/drawingml/2006/wordprocessingDrawing" xmlns:w10="urn:schemas-microsoft-com:office:word" xmlns:w="http://schemas.openxmlformats.org/wordprocessingml/2006/main" xmlns:w14="http://schemas.microsoft.com/office/word/2010/wordml" xmlns:w15="http://schemas.microsoft.com/office/word/2012/wordml" xmlns:w16cex="http://schemas.microsoft.com/office/word/2018/wordml/cex" xmlns:w16cid="http://schemas.microsoft.com/office/word/2016/wordml/cid" xmlns:w16="http://schemas.microsoft.com/office/word/2018/wordml" xmlns:w16du="http://schemas.microsoft.com/office/word/2023/wordml/word16du" xmlns:w16sdtdh="http://schemas.microsoft.com/office/word/2020/wordml/sdtdatahash" xmlns:w16se="http://schemas.microsoft.com/office/word/2015/wordml/symex" xmlns:wpg="http://schemas.microsoft.com/office/word/2010/wordprocessingGroup" xmlns:wpi="http://schemas.microsoft.com/office/word/2010/wordprocessingInk" xmlns:wne="http://schemas.microsoft.com/office/word/2006/wordml" xmlns:wps="http://schemas.microsoft.com/office/word/2010/wordprocessingShape" mc:Ignorable="w14 w15 w16se w16cid w16 w16cex w16sdtdh w16du wp14">
   <w:footnote w:type="separator" w:id="-1">
     <w:p>
       <w:pPr>
@@ -273,7 +312,7 @@
 </file>
 
 <file path=word/styles.xml><?xml version="1.0" encoding="utf-8"?>
-<w:styles xmlns:mc="http://schemas.openxmlformats.org/markup-compatibility/2006" xmlns:r="http://schemas.openxmlformats.org/officeDocument/2006/relationships" xmlns:w="http://schemas.openxmlformats.org/wordprocessingml/2006/main" xmlns:w14="http://schemas.microsoft.com/office/word/2010/wordml" xmlns:w15="http://schemas.microsoft.com/office/word/2012/wordml" xmlns:w16cex="http://schemas.microsoft.com/office/word/2018/wordml/cex" xmlns:w16cid="http://schemas.microsoft.com/office/word/2016/wordml/cid" xmlns:w16="http://schemas.microsoft.com/office/word/2018/wordml" xmlns:w16sdtdh="http://schemas.microsoft.com/office/word/2020/wordml/sdtdatahash" xmlns:w16se="http://schemas.microsoft.com/office/word/2015/wordml/symex" mc:Ignorable="w14 w15 w16se w16cid w16 w16cex w16sdtdh">
+<w:styles xmlns:mc="http://schemas.openxmlformats.org/markup-compatibility/2006" xmlns:r="http://schemas.openxmlformats.org/officeDocument/2006/relationships" xmlns:w="http://schemas.openxmlformats.org/wordprocessingml/2006/main" xmlns:w14="http://schemas.microsoft.com/office/word/2010/wordml" xmlns:w15="http://schemas.microsoft.com/office/word/2012/wordml" xmlns:w16cex="http://schemas.microsoft.com/office/word/2018/wordml/cex" xmlns:w16cid="http://schemas.microsoft.com/office/word/2016/wordml/cid" xmlns:w16="http://schemas.microsoft.com/office/word/2018/wordml" xmlns:w16du="http://schemas.microsoft.com/office/word/2023/wordml/word16du" xmlns:w16sdtdh="http://schemas.microsoft.com/office/word/2020/wordml/sdtdatahash" xmlns:w16se="http://schemas.microsoft.com/office/word/2015/wordml/symex" mc:Ignorable="w14 w15 w16se w16cid w16 w16cex w16sdtdh w16du">
   <w:docDefaults>
     <w:rPrDefault>
       <w:rPr>
@@ -669,7 +708,7 @@
     <w:lsdException w:name="Unresolved Mention" w:semiHidden="1" w:unhideWhenUsed="1"/>
     <w:lsdException w:name="Smart Link" w:semiHidden="1" w:unhideWhenUsed="1"/>
   </w:latentStyles>
-  <w:style w:type="paragraph" w:default="1" w:styleId="Normal">
+  <w:style w:type="paragraph" w:default="1" w:styleId="a">
     <w:name w:val="Normal"/>
     <w:qFormat/>
     <w:pPr>
@@ -677,13 +716,13 @@
       <w:jc w:val="both"/>
     </w:pPr>
   </w:style>
-  <w:style w:type="character" w:default="1" w:styleId="DefaultParagraphFont">
+  <w:style w:type="character" w:default="1" w:styleId="a0">
     <w:name w:val="Default Paragraph Font"/>
     <w:uiPriority w:val="1"/>
     <w:semiHidden/>
     <w:unhideWhenUsed/>
   </w:style>
-  <w:style w:type="table" w:default="1" w:styleId="TableNormal">
+  <w:style w:type="table" w:default="1" w:styleId="a1">
     <w:name w:val="Normal Table"/>
     <w:uiPriority w:val="99"/>
     <w:semiHidden/>
@@ -698,16 +737,16 @@
       </w:tblCellMar>
     </w:tblPr>
   </w:style>
-  <w:style w:type="numbering" w:default="1" w:styleId="NoList">
+  <w:style w:type="numbering" w:default="1" w:styleId="a2">
     <w:name w:val="No List"/>
     <w:uiPriority w:val="99"/>
     <w:semiHidden/>
     <w:unhideWhenUsed/>
   </w:style>
-  <w:style w:type="paragraph" w:styleId="Header">
+  <w:style w:type="paragraph" w:styleId="a3">
     <w:name w:val="header"/>
-    <w:basedOn w:val="Normal"/>
-    <w:link w:val="HeaderChar"/>
+    <w:basedOn w:val="a"/>
+    <w:link w:val="a4"/>
     <w:uiPriority w:val="99"/>
     <w:unhideWhenUsed/>
     <w:rsid w:val="00AD2571"/>
@@ -719,17 +758,17 @@
       <w:spacing w:after="0" w:line="240" w:lineRule="auto"/>
     </w:pPr>
   </w:style>
-  <w:style w:type="character" w:customStyle="1" w:styleId="HeaderChar">
-    <w:name w:val="Header Char"/>
-    <w:basedOn w:val="DefaultParagraphFont"/>
-    <w:link w:val="Header"/>
+  <w:style w:type="character" w:customStyle="1" w:styleId="a4">
+    <w:name w:val="页眉 字符"/>
+    <w:basedOn w:val="a0"/>
+    <w:link w:val="a3"/>
     <w:uiPriority w:val="99"/>
     <w:rsid w:val="00AD2571"/>
   </w:style>
-  <w:style w:type="paragraph" w:styleId="Footer">
+  <w:style w:type="paragraph" w:styleId="a5">
     <w:name w:val="footer"/>
-    <w:basedOn w:val="Normal"/>
-    <w:link w:val="FooterChar"/>
+    <w:basedOn w:val="a"/>
+    <w:link w:val="a6"/>
     <w:uiPriority w:val="99"/>
     <w:unhideWhenUsed/>
     <w:rsid w:val="00AD2571"/>
@@ -741,10 +780,10 @@
       <w:spacing w:after="0" w:line="240" w:lineRule="auto"/>
     </w:pPr>
   </w:style>
-  <w:style w:type="character" w:customStyle="1" w:styleId="FooterChar">
-    <w:name w:val="Footer Char"/>
-    <w:basedOn w:val="DefaultParagraphFont"/>
-    <w:link w:val="Footer"/>
+  <w:style w:type="character" w:customStyle="1" w:styleId="a6">
+    <w:name w:val="页脚 字符"/>
+    <w:basedOn w:val="a0"/>
+    <w:link w:val="a5"/>
     <w:uiPriority w:val="99"/>
     <w:rsid w:val="00AD2571"/>
   </w:style>

</xml_diff>